<commit_message>
2 chapter half done
</commit_message>
<xml_diff>
--- a/pre2_2nd_chapter_started.docx
+++ b/pre2_2nd_chapter_started.docx
@@ -224,6 +224,7 @@
       <w:pPr>
         <w:ind w:left="4962"/>
       </w:pPr>
+      <w:proofErr w:type="gramStart"/>
       <w:r>
         <w:rPr>
           <w:i/>
@@ -231,7 +232,11 @@
         <w:t>Выполнил</w:t>
       </w:r>
       <w:r>
-        <w:t xml:space="preserve"> : ученик 10</w:t>
+        <w:t xml:space="preserve"> :</w:t>
+      </w:r>
+      <w:proofErr w:type="gramEnd"/>
+      <w:r>
+        <w:t xml:space="preserve"> ученик 10</w:t>
       </w:r>
       <w:r>
         <w:rPr>
@@ -262,7 +267,15 @@
         <w:t>Руководитель</w:t>
       </w:r>
       <w:r>
-        <w:t xml:space="preserve">: Ловыгина </w:t>
+        <w:t xml:space="preserve">: </w:t>
+      </w:r>
+      <w:proofErr w:type="spellStart"/>
+      <w:r>
+        <w:t>Ловыгина</w:t>
+      </w:r>
+      <w:proofErr w:type="spellEnd"/>
+      <w:r>
+        <w:t xml:space="preserve"> </w:t>
       </w:r>
       <w:r>
         <w:rPr>
@@ -585,16 +598,74 @@
       <w:pPr>
         <w:pStyle w:val="ab"/>
       </w:pPr>
-      <w:r>
-        <w:t>Backend (бэкенд или серверная часть приложения) — работает на удаленном сервере и обрабатывает все запросы пользователя (браузера). При каждом переходе по ссылке браузер отправляет запрос на сервер. Сервер в свою очередь обрабатывает полученный запрос и формирует ответ, который отправляется на клиентскую часть приложения и обрабатывается непосредственно в ней. Бэкенд может быть написан на разных языках программирования: PHP, Python, Ruby, C# и других.</w:t>
-      </w:r>
-    </w:p>
-    <w:p>
-      <w:pPr>
-        <w:pStyle w:val="ab"/>
-      </w:pPr>
-      <w:r>
-        <w:t xml:space="preserve">Frontend (фронтенд или клиентская часть приложения) — выполняется в браузере пользователя. Фронтенд это графический интерфейс, то, что вы видите на странице. Графический интерфейс отображается в браузере. Пользователь взаимодействует с веб-приложением именно через браузер, </w:t>
+      <w:proofErr w:type="spellStart"/>
+      <w:r>
+        <w:t>Backend</w:t>
+      </w:r>
+      <w:proofErr w:type="spellEnd"/>
+      <w:r>
+        <w:t xml:space="preserve"> (</w:t>
+      </w:r>
+      <w:proofErr w:type="spellStart"/>
+      <w:r>
+        <w:t>бэкенд</w:t>
+      </w:r>
+      <w:proofErr w:type="spellEnd"/>
+      <w:r>
+        <w:t xml:space="preserve"> или серверная часть приложения) — работает на удаленном сервере и обрабатывает все запросы пользователя (браузера). При каждом переходе по ссылке браузер отправляет запрос на сервер. Сервер в свою очередь обрабатывает полученный запрос и формирует ответ, который отправляется на клиентскую часть приложения и обрабатывается непосредственно в ней. </w:t>
+      </w:r>
+      <w:proofErr w:type="spellStart"/>
+      <w:r>
+        <w:t>Бэкенд</w:t>
+      </w:r>
+      <w:proofErr w:type="spellEnd"/>
+      <w:r>
+        <w:t xml:space="preserve"> может быть написан на разных языках программирования: PHP, </w:t>
+      </w:r>
+      <w:proofErr w:type="spellStart"/>
+      <w:r>
+        <w:t>Python</w:t>
+      </w:r>
+      <w:proofErr w:type="spellEnd"/>
+      <w:r>
+        <w:t xml:space="preserve">, </w:t>
+      </w:r>
+      <w:proofErr w:type="spellStart"/>
+      <w:r>
+        <w:t>Ruby</w:t>
+      </w:r>
+      <w:proofErr w:type="spellEnd"/>
+      <w:r>
+        <w:t>, C# и других.</w:t>
+      </w:r>
+    </w:p>
+    <w:p>
+      <w:pPr>
+        <w:pStyle w:val="ab"/>
+      </w:pPr>
+      <w:proofErr w:type="spellStart"/>
+      <w:r>
+        <w:t>Frontend</w:t>
+      </w:r>
+      <w:proofErr w:type="spellEnd"/>
+      <w:r>
+        <w:t xml:space="preserve"> (</w:t>
+      </w:r>
+      <w:proofErr w:type="spellStart"/>
+      <w:r>
+        <w:t>фронтенд</w:t>
+      </w:r>
+      <w:proofErr w:type="spellEnd"/>
+      <w:r>
+        <w:t xml:space="preserve"> или клиентская часть приложения) — выполняется в браузере пользователя. </w:t>
+      </w:r>
+      <w:proofErr w:type="spellStart"/>
+      <w:r>
+        <w:t>Фронтенд</w:t>
+      </w:r>
+      <w:proofErr w:type="spellEnd"/>
+      <w:r>
+        <w:t xml:space="preserve"> это графический интерфейс, то, что вы видите на странице. Графический интерфейс отображается в браузере. Пользователь взаимодействует с веб-приложением именно через браузер, </w:t>
       </w:r>
       <w:r>
         <w:t>переходя</w:t>
@@ -612,7 +683,15 @@
         <w:t>и</w:t>
       </w:r>
       <w:r>
-        <w:t>. Эта часть написана на языке программирования Javascript. Приложение может состоять только из клиентской части, если не требуется хранить данные пользователя дольше одной сессии. Это могут быть, например, фоторедакторы или простые игры.</w:t>
+        <w:t xml:space="preserve">. Эта часть написана на языке программирования </w:t>
+      </w:r>
+      <w:proofErr w:type="spellStart"/>
+      <w:r>
+        <w:t>Javascript</w:t>
+      </w:r>
+      <w:proofErr w:type="spellEnd"/>
+      <w:r>
+        <w:t>. Приложение может состоять только из клиентской части, если не требуется хранить данные пользователя дольше одной сессии. Это могут быть, например, фоторедакторы или простые игры.</w:t>
       </w:r>
     </w:p>
     <w:p>
@@ -669,15 +748,135 @@
         <w:pStyle w:val="ab"/>
       </w:pPr>
       <w:r>
-        <w:t>Серверная часть веб-приложения может быть написана на различных языках программирования, например Ruby, PHP, Java, Python, Javascript и других. Javascript — это язык программирования, изначально предназначенный для написания графического интерфейса на клиентской части, но на нем можно написать и серверную часть, благодаря существованию Node.js — платформы, превращающей Javascript в язык общего назначения посредством трансляции его в машинный код.</w:t>
-      </w:r>
-    </w:p>
-    <w:p>
-      <w:pPr>
-        <w:pStyle w:val="ab"/>
-      </w:pPr>
-      <w:r>
-        <w:t>Все веб-приложения должны запускаться на веб-сервере. Веб-сервер — это сервер, который принимает HTTP (HyperText Transfer Protocol — «Протокол передачи гипертекста» ) запросы, обрабатывает их и выдает клиенту HTTP ответ, содержащий, какую-либо информацию. Самыми популярными веб-серверами на данный момент являются Apache, Nginx, Cloudflare. Node.js также может являться веб-сервером благодаря фреймворку ExpressJS, созданного специально для создания веб-приложений на платформе Node.js.</w:t>
+        <w:t xml:space="preserve">Серверная часть веб-приложения может быть написана на различных языках программирования, например </w:t>
+      </w:r>
+      <w:proofErr w:type="spellStart"/>
+      <w:r>
+        <w:t>Ruby</w:t>
+      </w:r>
+      <w:proofErr w:type="spellEnd"/>
+      <w:r>
+        <w:t xml:space="preserve">, PHP, </w:t>
+      </w:r>
+      <w:proofErr w:type="spellStart"/>
+      <w:r>
+        <w:t>Java</w:t>
+      </w:r>
+      <w:proofErr w:type="spellEnd"/>
+      <w:r>
+        <w:t xml:space="preserve">, </w:t>
+      </w:r>
+      <w:proofErr w:type="spellStart"/>
+      <w:r>
+        <w:t>Python</w:t>
+      </w:r>
+      <w:proofErr w:type="spellEnd"/>
+      <w:r>
+        <w:t xml:space="preserve">, </w:t>
+      </w:r>
+      <w:proofErr w:type="spellStart"/>
+      <w:r>
+        <w:t>Javascript</w:t>
+      </w:r>
+      <w:proofErr w:type="spellEnd"/>
+      <w:r>
+        <w:t xml:space="preserve"> и других. </w:t>
+      </w:r>
+      <w:proofErr w:type="spellStart"/>
+      <w:r>
+        <w:t>Javascript</w:t>
+      </w:r>
+      <w:proofErr w:type="spellEnd"/>
+      <w:r>
+        <w:t xml:space="preserve"> — это язык программирования, изначально предназначенный для написания графического интерфейса на клиентской части, но на нем можно написать и серверную часть, благодаря существованию Node.js — платформы, превращающей </w:t>
+      </w:r>
+      <w:proofErr w:type="spellStart"/>
+      <w:r>
+        <w:t>Javascript</w:t>
+      </w:r>
+      <w:proofErr w:type="spellEnd"/>
+      <w:r>
+        <w:t xml:space="preserve"> в язык общего назначения посредством трансляции его в машинный код.</w:t>
+      </w:r>
+    </w:p>
+    <w:p>
+      <w:pPr>
+        <w:pStyle w:val="ab"/>
+      </w:pPr>
+      <w:r>
+        <w:t>Все веб-приложения должны запускаться на веб-сервере. Веб-сервер — это сервер, который принимает HTTP (</w:t>
+      </w:r>
+      <w:proofErr w:type="spellStart"/>
+      <w:r>
+        <w:t>HyperText</w:t>
+      </w:r>
+      <w:proofErr w:type="spellEnd"/>
+      <w:r>
+        <w:t xml:space="preserve"> </w:t>
+      </w:r>
+      <w:proofErr w:type="spellStart"/>
+      <w:r>
+        <w:t>Transfer</w:t>
+      </w:r>
+      <w:proofErr w:type="spellEnd"/>
+      <w:r>
+        <w:t xml:space="preserve"> </w:t>
+      </w:r>
+      <w:proofErr w:type="spellStart"/>
+      <w:r>
+        <w:t>Protocol</w:t>
+      </w:r>
+      <w:proofErr w:type="spellEnd"/>
+      <w:r>
+        <w:t xml:space="preserve"> — «Протокол передачи гипертекста</w:t>
+      </w:r>
+      <w:proofErr w:type="gramStart"/>
+      <w:r>
+        <w:t>» )</w:t>
+      </w:r>
+      <w:proofErr w:type="gramEnd"/>
+      <w:r>
+        <w:t xml:space="preserve"> запросы, обрабатывает их и выдает клиенту HTTP ответ, содержащий, какую-либо информацию. Самыми популярными веб-серверами на данный момент являются </w:t>
+      </w:r>
+      <w:proofErr w:type="spellStart"/>
+      <w:r>
+        <w:t>Apache</w:t>
+      </w:r>
+      <w:proofErr w:type="spellEnd"/>
+      <w:r>
+        <w:t xml:space="preserve">, </w:t>
+      </w:r>
+      <w:proofErr w:type="spellStart"/>
+      <w:r>
+        <w:t>Nginx</w:t>
+      </w:r>
+      <w:proofErr w:type="spellEnd"/>
+      <w:r>
+        <w:t xml:space="preserve">, </w:t>
+      </w:r>
+      <w:proofErr w:type="spellStart"/>
+      <w:r>
+        <w:t>Cloudflare</w:t>
+      </w:r>
+      <w:proofErr w:type="spellEnd"/>
+      <w:r>
+        <w:t xml:space="preserve">. Node.js также может являться веб-сервером благодаря </w:t>
+      </w:r>
+      <w:proofErr w:type="spellStart"/>
+      <w:r>
+        <w:t>фреймворку</w:t>
+      </w:r>
+      <w:proofErr w:type="spellEnd"/>
+      <w:r>
+        <w:t xml:space="preserve"> </w:t>
+      </w:r>
+      <w:proofErr w:type="spellStart"/>
+      <w:r>
+        <w:t>ExpressJS</w:t>
+      </w:r>
+      <w:proofErr w:type="spellEnd"/>
+      <w:r>
+        <w:t>, созданного специально для создания веб-приложений на платформе Node.js.</w:t>
       </w:r>
     </w:p>
     <w:p>
@@ -753,12 +952,14 @@
       <w:r>
         <w:t xml:space="preserve">Клиентская часть веб-приложения — это скрипты, написанные на языке программирования </w:t>
       </w:r>
+      <w:proofErr w:type="spellStart"/>
       <w:r>
         <w:rPr>
           <w:lang w:val="en-US"/>
         </w:rPr>
         <w:t>Javascript</w:t>
       </w:r>
+      <w:proofErr w:type="spellEnd"/>
       <w:r>
         <w:t xml:space="preserve">. Эти скрипты выполняются в браузере пользователя, фактически от них зависит то, что сможет увидеть и сделать пользователь внутри приложения. </w:t>
       </w:r>
@@ -788,12 +989,14 @@
       <w:r>
         <w:t xml:space="preserve"> (</w:t>
       </w:r>
+      <w:proofErr w:type="spellStart"/>
       <w:r>
         <w:rPr>
           <w:lang w:val="en-US"/>
         </w:rPr>
         <w:t>HyperText</w:t>
       </w:r>
+      <w:proofErr w:type="spellEnd"/>
       <w:r>
         <w:t xml:space="preserve"> </w:t>
       </w:r>
@@ -887,12 +1090,14 @@
           <w:numId w:val="5"/>
         </w:numPr>
       </w:pPr>
+      <w:proofErr w:type="spellStart"/>
       <w:r>
         <w:rPr>
           <w:lang w:val="en-US"/>
         </w:rPr>
         <w:t>Javascript</w:t>
       </w:r>
+      <w:proofErr w:type="spellEnd"/>
       <w:r>
         <w:t xml:space="preserve"> </w:t>
       </w:r>
@@ -905,7 +1110,31 @@
         <w:pStyle w:val="ab"/>
       </w:pPr>
       <w:r>
-        <w:t>Однако, концепция веб-приложения предполагает динамичное изменение контента, что становится возможно благодаря DOM (Document Object Model —</w:t>
+        <w:t>Однако, концепция веб-приложения предполагает динамичное изменение контента, что становится возможно благодаря DOM (</w:t>
+      </w:r>
+      <w:proofErr w:type="spellStart"/>
+      <w:r>
+        <w:t>Document</w:t>
+      </w:r>
+      <w:proofErr w:type="spellEnd"/>
+      <w:r>
+        <w:t xml:space="preserve"> </w:t>
+      </w:r>
+      <w:proofErr w:type="spellStart"/>
+      <w:r>
+        <w:t>Object</w:t>
+      </w:r>
+      <w:proofErr w:type="spellEnd"/>
+      <w:r>
+        <w:t xml:space="preserve"> </w:t>
+      </w:r>
+      <w:proofErr w:type="spellStart"/>
+      <w:r>
+        <w:t>Model</w:t>
+      </w:r>
+      <w:proofErr w:type="spellEnd"/>
+      <w:r>
+        <w:t xml:space="preserve"> —</w:t>
       </w:r>
       <w:r>
         <w:t xml:space="preserve"> «объектная модель документа»</w:t>
@@ -934,12 +1163,14 @@
       <w:r>
         <w:t xml:space="preserve">были созданы </w:t>
       </w:r>
+      <w:proofErr w:type="spellStart"/>
       <w:r>
         <w:rPr>
           <w:lang w:val="en-US"/>
         </w:rPr>
         <w:t>Javascript</w:t>
       </w:r>
+      <w:proofErr w:type="spellEnd"/>
       <w:r>
         <w:t xml:space="preserve"> </w:t>
       </w:r>
@@ -957,7 +1188,15 @@
         <w:t>), содержащие наборы классов и функций, обеспечивающих динамическое изменение отображения контента на веб-странице.</w:t>
       </w:r>
       <w:r>
-        <w:t xml:space="preserve"> Наиболее популярными фреймворками для создания веб-приложений на данный момент являются </w:t>
+        <w:t xml:space="preserve"> Наиболее популярными </w:t>
+      </w:r>
+      <w:proofErr w:type="spellStart"/>
+      <w:r>
+        <w:t>фреймворками</w:t>
+      </w:r>
+      <w:proofErr w:type="spellEnd"/>
+      <w:r>
+        <w:t xml:space="preserve"> для создания веб-приложений на данный момент являются </w:t>
       </w:r>
       <w:r>
         <w:rPr>
@@ -986,12 +1225,14 @@
       <w:r>
         <w:t>.</w:t>
       </w:r>
+      <w:proofErr w:type="spellStart"/>
       <w:r>
         <w:rPr>
           <w:lang w:val="en-US"/>
         </w:rPr>
         <w:t>js</w:t>
       </w:r>
+      <w:proofErr w:type="spellEnd"/>
       <w:r>
         <w:t>.</w:t>
       </w:r>
@@ -1056,12 +1297,14 @@
       <w:r>
         <w:t xml:space="preserve"> (</w:t>
       </w:r>
+      <w:proofErr w:type="spellStart"/>
       <w:r>
         <w:rPr>
           <w:lang w:val="en-US"/>
         </w:rPr>
         <w:t>HyperText</w:t>
       </w:r>
+      <w:proofErr w:type="spellEnd"/>
       <w:r>
         <w:t xml:space="preserve"> </w:t>
       </w:r>
@@ -1253,10 +1496,10 @@
         <w:t xml:space="preserve"> </w:t>
       </w:r>
       <w:r>
-        <w:t>В заголовке запроса описывается конечный</w:t>
-      </w:r>
-      <w:r>
-        <w:t xml:space="preserve"> </w:t>
+        <w:t xml:space="preserve">В заголовке запроса описывается </w:t>
+      </w:r>
+      <w:r>
+        <w:t xml:space="preserve">конечный </w:t>
       </w:r>
       <w:r>
         <w:rPr>
@@ -1265,10 +1508,10 @@
         <w:t>URL</w:t>
       </w:r>
       <w:r>
-        <w:t>-</w:t>
-      </w:r>
-      <w:r>
-        <w:t xml:space="preserve">адрес на который придет запрос, его тип и различная техническая информация. В теле запроса могут находиться различные параметры, данные, если это </w:t>
+        <w:t>-адрес,</w:t>
+      </w:r>
+      <w:r>
+        <w:t xml:space="preserve"> на который придет запрос, его тип и различная техническая информация. В теле запроса могут находиться различные параметры, данные, если это </w:t>
       </w:r>
       <w:r>
         <w:rPr>
@@ -1517,8 +1760,1426 @@
         <w:pStyle w:val="a6"/>
       </w:pPr>
       <w:r>
-        <w:t>2.3 Логика работы сайта со стороны различных групп пользователей</w:t>
-      </w:r>
+        <w:t>2.3 Написание серверной части приложения</w:t>
+      </w:r>
+    </w:p>
+    <w:p>
+      <w:pPr>
+        <w:pStyle w:val="ab"/>
+        <w:rPr>
+          <w:b/>
+          <w:bCs/>
+        </w:rPr>
+      </w:pPr>
+      <w:r>
+        <w:rPr>
+          <w:b/>
+          <w:bCs/>
+        </w:rPr>
+        <w:t>2.3.1</w:t>
+      </w:r>
+      <w:r>
+        <w:rPr>
+          <w:b/>
+          <w:bCs/>
+        </w:rPr>
+        <w:t xml:space="preserve"> Выбор веб-сервера</w:t>
+      </w:r>
+    </w:p>
+    <w:p>
+      <w:pPr>
+        <w:pStyle w:val="ab"/>
+        <w:ind w:left="283"/>
+      </w:pPr>
+      <w:r>
+        <w:t xml:space="preserve">Для выполнения своей цели я решил выбрать аппаратную платформу </w:t>
+      </w:r>
+      <w:r>
+        <w:rPr>
+          <w:lang w:val="en-US"/>
+        </w:rPr>
+        <w:t>Node</w:t>
+      </w:r>
+      <w:r>
+        <w:t>.</w:t>
+      </w:r>
+      <w:proofErr w:type="spellStart"/>
+      <w:r>
+        <w:rPr>
+          <w:lang w:val="en-US"/>
+        </w:rPr>
+        <w:t>js</w:t>
+      </w:r>
+      <w:proofErr w:type="spellEnd"/>
+      <w:r>
+        <w:t xml:space="preserve"> </w:t>
+      </w:r>
+      <w:r>
+        <w:t xml:space="preserve">и для нее </w:t>
+      </w:r>
+      <w:proofErr w:type="spellStart"/>
+      <w:r>
+        <w:t>фреймворк</w:t>
+      </w:r>
+      <w:proofErr w:type="spellEnd"/>
+      <w:r>
+        <w:t xml:space="preserve"> веб</w:t>
+      </w:r>
+      <w:r>
+        <w:t>-</w:t>
+      </w:r>
+      <w:r>
+        <w:t xml:space="preserve">приложений </w:t>
+      </w:r>
+      <w:r>
+        <w:rPr>
+          <w:lang w:val="en-US"/>
+        </w:rPr>
+        <w:t>Express</w:t>
+      </w:r>
+      <w:r>
+        <w:t>.</w:t>
+      </w:r>
+      <w:proofErr w:type="spellStart"/>
+      <w:r>
+        <w:rPr>
+          <w:lang w:val="en-US"/>
+        </w:rPr>
+        <w:t>js</w:t>
+      </w:r>
+      <w:proofErr w:type="spellEnd"/>
+      <w:r>
+        <w:t xml:space="preserve"> Такой выбор я решил сделать потому, что в таком случае и клиентская часть приложения и серверная будут написаны на одном и том же языке программирования </w:t>
+      </w:r>
+      <w:proofErr w:type="spellStart"/>
+      <w:r>
+        <w:rPr>
+          <w:lang w:val="en-US"/>
+        </w:rPr>
+        <w:t>Javascript</w:t>
+      </w:r>
+      <w:proofErr w:type="spellEnd"/>
+      <w:r>
+        <w:t xml:space="preserve">, что достаточно удобно, а также потому что ранее я </w:t>
+      </w:r>
+      <w:r>
+        <w:lastRenderedPageBreak/>
+        <w:t xml:space="preserve">уже работал с платформой </w:t>
+      </w:r>
+      <w:r>
+        <w:rPr>
+          <w:lang w:val="en-US"/>
+        </w:rPr>
+        <w:t>Node</w:t>
+      </w:r>
+      <w:r>
+        <w:t>.</w:t>
+      </w:r>
+      <w:proofErr w:type="spellStart"/>
+      <w:r>
+        <w:rPr>
+          <w:lang w:val="en-US"/>
+        </w:rPr>
+        <w:t>js</w:t>
+      </w:r>
+      <w:proofErr w:type="spellEnd"/>
+      <w:r>
+        <w:t xml:space="preserve"> </w:t>
+      </w:r>
+      <w:r>
+        <w:t>и имею опыт в разработке приложений для этой платформы.</w:t>
+      </w:r>
+      <w:r>
+        <w:t xml:space="preserve"> </w:t>
+      </w:r>
+      <w:r>
+        <w:t xml:space="preserve">Также большим плюсом в сторону выбора </w:t>
+      </w:r>
+      <w:r>
+        <w:rPr>
+          <w:lang w:val="en-US"/>
+        </w:rPr>
+        <w:t>Node</w:t>
+      </w:r>
+      <w:r>
+        <w:t>.</w:t>
+      </w:r>
+      <w:proofErr w:type="spellStart"/>
+      <w:r>
+        <w:rPr>
+          <w:lang w:val="en-US"/>
+        </w:rPr>
+        <w:t>js</w:t>
+      </w:r>
+      <w:proofErr w:type="spellEnd"/>
+      <w:r>
+        <w:t xml:space="preserve"> </w:t>
+      </w:r>
+      <w:r>
+        <w:t>является то, что на данный момент доступно около миллиона различных библиотек</w:t>
+      </w:r>
+      <w:r>
+        <w:t xml:space="preserve">, работающих в </w:t>
+      </w:r>
+      <w:r>
+        <w:rPr>
+          <w:lang w:val="en-US"/>
+        </w:rPr>
+        <w:t>Node</w:t>
+      </w:r>
+      <w:r>
+        <w:t>.</w:t>
+      </w:r>
+      <w:proofErr w:type="spellStart"/>
+      <w:r>
+        <w:rPr>
+          <w:lang w:val="en-US"/>
+        </w:rPr>
+        <w:t>js</w:t>
+      </w:r>
+      <w:proofErr w:type="spellEnd"/>
+      <w:r>
+        <w:t>.</w:t>
+      </w:r>
+    </w:p>
+    <w:p>
+      <w:pPr>
+        <w:pStyle w:val="ab"/>
+        <w:rPr>
+          <w:b/>
+          <w:bCs/>
+        </w:rPr>
+      </w:pPr>
+      <w:r>
+        <w:rPr>
+          <w:b/>
+          <w:bCs/>
+        </w:rPr>
+        <w:t>2.3.2 Выбор базы данных</w:t>
+      </w:r>
+    </w:p>
+    <w:p>
+      <w:pPr>
+        <w:pStyle w:val="ab"/>
+        <w:ind w:left="283"/>
+      </w:pPr>
+      <w:r>
+        <w:t>В данном проекте база данных требуется для двух вещей: чтобы хранить данные пользователей для их авторизации на сервере, и чтобы хранить информацию о загруженных фотографиях. В таком случае иерархическая база данных не требуется, так как все данные можно разместить в виде таблиц. Следовательно, нужно выбирать из реляционных баз данных. Я решил</w:t>
+      </w:r>
+      <w:r>
+        <w:t xml:space="preserve"> </w:t>
+      </w:r>
+      <w:r>
+        <w:t xml:space="preserve">выбрать </w:t>
+      </w:r>
+      <w:r>
+        <w:rPr>
+          <w:lang w:val="en-US"/>
+        </w:rPr>
+        <w:t>SQLite</w:t>
+      </w:r>
+      <w:r>
+        <w:t>, так как это достаточно быстрая СУБД, которая позволяет хранить все данные в одном файле и не требует установки отдельного сервера базы данных.</w:t>
+      </w:r>
+    </w:p>
+    <w:p>
+      <w:pPr>
+        <w:pStyle w:val="ab"/>
+        <w:ind w:left="283"/>
+      </w:pPr>
+      <w:r>
+        <w:t xml:space="preserve">В отличие от </w:t>
+      </w:r>
+      <w:r>
+        <w:rPr>
+          <w:lang w:val="en-US"/>
+        </w:rPr>
+        <w:t>MySQL</w:t>
+      </w:r>
+      <w:r>
+        <w:t xml:space="preserve"> </w:t>
+      </w:r>
+      <w:r>
+        <w:t xml:space="preserve">и других реляционных СУБД, </w:t>
+      </w:r>
+      <w:r>
+        <w:rPr>
+          <w:lang w:val="en-US"/>
+        </w:rPr>
+        <w:t>SQLite</w:t>
+      </w:r>
+      <w:r>
+        <w:t xml:space="preserve"> </w:t>
+      </w:r>
+      <w:r>
+        <w:t xml:space="preserve">встраивается прямо в приложение и работает как его составная часть. Для эффективного управления базой данных </w:t>
+      </w:r>
+      <w:r>
+        <w:rPr>
+          <w:lang w:val="en-US"/>
+        </w:rPr>
+        <w:t>SQLite</w:t>
+      </w:r>
+      <w:r>
+        <w:t xml:space="preserve"> </w:t>
+      </w:r>
+      <w:r>
+        <w:t xml:space="preserve">в </w:t>
+      </w:r>
+      <w:r>
+        <w:rPr>
+          <w:lang w:val="en-US"/>
+        </w:rPr>
+        <w:t>Node</w:t>
+      </w:r>
+      <w:r>
+        <w:t>.</w:t>
+      </w:r>
+      <w:proofErr w:type="spellStart"/>
+      <w:r>
+        <w:rPr>
+          <w:lang w:val="en-US"/>
+        </w:rPr>
+        <w:t>js</w:t>
+      </w:r>
+      <w:proofErr w:type="spellEnd"/>
+      <w:r>
+        <w:t xml:space="preserve"> </w:t>
+      </w:r>
+      <w:r>
+        <w:t xml:space="preserve">существует </w:t>
+      </w:r>
+      <w:proofErr w:type="spellStart"/>
+      <w:r>
+        <w:rPr>
+          <w:i/>
+          <w:iCs/>
+          <w:lang w:val="en-US"/>
+        </w:rPr>
+        <w:t>Sequelize</w:t>
+      </w:r>
+      <w:proofErr w:type="spellEnd"/>
+      <w:r>
+        <w:t xml:space="preserve">. </w:t>
+      </w:r>
+      <w:proofErr w:type="spellStart"/>
+      <w:r>
+        <w:rPr>
+          <w:lang w:val="en-US"/>
+        </w:rPr>
+        <w:t>Sequelize</w:t>
+      </w:r>
+      <w:proofErr w:type="spellEnd"/>
+      <w:r>
+        <w:t xml:space="preserve"> </w:t>
+      </w:r>
+      <w:r>
+        <w:t xml:space="preserve">это </w:t>
+      </w:r>
+      <w:r>
+        <w:rPr>
+          <w:lang w:val="en-US"/>
+        </w:rPr>
+        <w:t>ORM</w:t>
+      </w:r>
+      <w:r>
+        <w:t xml:space="preserve"> — </w:t>
+      </w:r>
+      <w:r>
+        <w:t xml:space="preserve">технология программирования, которая связывает базы данных с концепциями </w:t>
+      </w:r>
+      <w:proofErr w:type="spellStart"/>
+      <w:r>
+        <w:t>объектно</w:t>
+      </w:r>
+      <w:proofErr w:type="spellEnd"/>
+      <w:r>
+        <w:t xml:space="preserve"> ориентированного программирования, создавая виртуальную объектную базу данных. С помощью этого </w:t>
+      </w:r>
+      <w:proofErr w:type="spellStart"/>
+      <w:r>
+        <w:t>фреймворка</w:t>
+      </w:r>
+      <w:proofErr w:type="spellEnd"/>
+      <w:r>
+        <w:t xml:space="preserve"> становится возможным</w:t>
+      </w:r>
+      <w:r>
+        <w:t xml:space="preserve"> обращаться к данным из файла базы данных с помощью языка </w:t>
+      </w:r>
+      <w:proofErr w:type="spellStart"/>
+      <w:r>
+        <w:rPr>
+          <w:lang w:val="en-US"/>
+        </w:rPr>
+        <w:t>Javascript</w:t>
+      </w:r>
+      <w:proofErr w:type="spellEnd"/>
+      <w:r>
+        <w:t xml:space="preserve"> как к обычному объекту языка.</w:t>
+      </w:r>
+    </w:p>
+    <w:p>
+      <w:pPr>
+        <w:pStyle w:val="ab"/>
+        <w:rPr>
+          <w:b/>
+          <w:bCs/>
+        </w:rPr>
+      </w:pPr>
+      <w:r>
+        <w:rPr>
+          <w:b/>
+          <w:bCs/>
+        </w:rPr>
+        <w:t>2.3.3 Модели базы данных</w:t>
+      </w:r>
+    </w:p>
+    <w:p>
+      <w:pPr>
+        <w:pStyle w:val="ab"/>
+        <w:ind w:left="283"/>
+        <w:rPr>
+          <w:lang w:bidi="ar-SA"/>
+        </w:rPr>
+      </w:pPr>
+      <w:r>
+        <w:rPr>
+          <w:lang w:bidi="ar-SA"/>
+        </w:rPr>
+        <w:t>Модель базы данных — то же, что и схема базы данных, то есть описания содержания, структуры и ограничений целостности, используемые для создания и поддержки базы данных</w:t>
+      </w:r>
+      <w:r>
+        <w:rPr>
+          <w:lang w:bidi="ar-SA"/>
+        </w:rPr>
+        <w:t>.</w:t>
+      </w:r>
+    </w:p>
+    <w:p>
+      <w:pPr>
+        <w:pStyle w:val="ab"/>
+        <w:ind w:left="283"/>
+      </w:pPr>
+      <w:r>
+        <w:t>Между таблицами внутри базы данных могут быть различные взаимосвязи. Например, один пользователь может иметь несколько загруженных фото, а одно фото может иметь только одного автора. Однако, для моих задач, такие взаимоотношения необязательны</w:t>
+      </w:r>
+    </w:p>
+    <w:p>
+      <w:pPr>
+        <w:pStyle w:val="ab"/>
+        <w:ind w:left="283"/>
+      </w:pPr>
+      <w:r>
+        <w:t xml:space="preserve">Для хранения всех данных моего приложения достаточно двух таблиц. Я назвал их </w:t>
+      </w:r>
+      <w:r>
+        <w:rPr>
+          <w:lang w:val="en-US"/>
+        </w:rPr>
+        <w:t>Users</w:t>
+      </w:r>
+      <w:r>
+        <w:t xml:space="preserve"> (</w:t>
+      </w:r>
+      <w:r>
+        <w:t>Пользователи</w:t>
+      </w:r>
+      <w:r>
+        <w:t>)</w:t>
+      </w:r>
+      <w:r>
+        <w:t xml:space="preserve"> и </w:t>
+      </w:r>
+      <w:r>
+        <w:rPr>
+          <w:lang w:val="en-US"/>
+        </w:rPr>
+        <w:t>Photos</w:t>
+      </w:r>
+      <w:r>
+        <w:t xml:space="preserve"> (</w:t>
+      </w:r>
+      <w:r>
+        <w:t>Фотографии</w:t>
+      </w:r>
+      <w:r>
+        <w:t>)</w:t>
+      </w:r>
+      <w:r>
+        <w:t>.</w:t>
+      </w:r>
+    </w:p>
+    <w:p>
+      <w:pPr>
+        <w:pStyle w:val="ab"/>
+        <w:ind w:left="283"/>
+        <w:rPr>
+          <w:b/>
+          <w:bCs/>
+        </w:rPr>
+      </w:pPr>
+      <w:r>
+        <w:rPr>
+          <w:b/>
+          <w:bCs/>
+        </w:rPr>
+        <w:t>2.3.3.1 Структура таблицы «</w:t>
+      </w:r>
+      <w:r>
+        <w:rPr>
+          <w:b/>
+          <w:bCs/>
+          <w:lang w:val="en-US"/>
+        </w:rPr>
+        <w:t>Users</w:t>
+      </w:r>
+      <w:r>
+        <w:rPr>
+          <w:b/>
+          <w:bCs/>
+        </w:rPr>
+        <w:t>»</w:t>
+      </w:r>
+      <w:r>
+        <w:rPr>
+          <w:b/>
+          <w:bCs/>
+        </w:rPr>
+        <w:t>:</w:t>
+      </w:r>
+    </w:p>
+    <w:p>
+      <w:pPr>
+        <w:pStyle w:val="ab"/>
+        <w:ind w:left="566"/>
+      </w:pPr>
+      <w:r>
+        <w:rPr>
+          <w:i/>
+          <w:iCs/>
+          <w:lang w:val="en-US"/>
+        </w:rPr>
+        <w:t>Id</w:t>
+      </w:r>
+      <w:r>
+        <w:t xml:space="preserve">: </w:t>
+      </w:r>
+      <w:r>
+        <w:t>уникальный идентификатор, который автоматически вносится в базу данных при появлении новой записи</w:t>
+      </w:r>
+    </w:p>
+    <w:p>
+      <w:pPr>
+        <w:pStyle w:val="ab"/>
+        <w:ind w:left="566"/>
+      </w:pPr>
+      <w:r>
+        <w:rPr>
+          <w:i/>
+          <w:iCs/>
+          <w:lang w:val="en-US"/>
+        </w:rPr>
+        <w:lastRenderedPageBreak/>
+        <w:t>nick</w:t>
+      </w:r>
+      <w:r>
+        <w:t xml:space="preserve">: </w:t>
+      </w:r>
+      <w:r>
+        <w:t>псевдоним пользователя, который он указал при регистрации</w:t>
+      </w:r>
+    </w:p>
+    <w:p>
+      <w:pPr>
+        <w:pStyle w:val="ab"/>
+        <w:ind w:left="566"/>
+      </w:pPr>
+      <w:r>
+        <w:rPr>
+          <w:i/>
+          <w:iCs/>
+          <w:lang w:val="en-US"/>
+        </w:rPr>
+        <w:t>email</w:t>
+      </w:r>
+      <w:r>
+        <w:t xml:space="preserve">: </w:t>
+      </w:r>
+      <w:r>
+        <w:t>электронная почта, которую пользователь указал при регистрации</w:t>
+      </w:r>
+    </w:p>
+    <w:p>
+      <w:pPr>
+        <w:pStyle w:val="ab"/>
+        <w:ind w:left="566"/>
+      </w:pPr>
+      <w:r>
+        <w:rPr>
+          <w:i/>
+          <w:iCs/>
+          <w:lang w:val="en-US"/>
+        </w:rPr>
+        <w:t>password</w:t>
+      </w:r>
+      <w:r>
+        <w:t>:</w:t>
+      </w:r>
+      <w:r>
+        <w:t xml:space="preserve"> </w:t>
+      </w:r>
+      <w:proofErr w:type="spellStart"/>
+      <w:r>
+        <w:t>хэш</w:t>
+      </w:r>
+      <w:proofErr w:type="spellEnd"/>
+      <w:r>
+        <w:t xml:space="preserve"> пароля, который пользователь указал при регистрации и который используется для проверки правильного пароля при входе пользователя в аккаунт</w:t>
+      </w:r>
+    </w:p>
+    <w:p>
+      <w:pPr>
+        <w:pStyle w:val="ab"/>
+        <w:ind w:left="566"/>
+      </w:pPr>
+      <w:r>
+        <w:rPr>
+          <w:lang w:val="en-US"/>
+        </w:rPr>
+        <w:t>comment</w:t>
+      </w:r>
+      <w:r>
+        <w:t>:</w:t>
+      </w:r>
+      <w:r>
+        <w:t xml:space="preserve"> комментарий, который может написать пользователь для регистрации. Он может быть полезен, когда администратор решает вопрос о принятии заявки на регистрацию</w:t>
+      </w:r>
+    </w:p>
+    <w:p>
+      <w:pPr>
+        <w:pStyle w:val="ab"/>
+        <w:ind w:left="566"/>
+      </w:pPr>
+      <w:r>
+        <w:rPr>
+          <w:lang w:val="en-US"/>
+        </w:rPr>
+        <w:t>role</w:t>
+      </w:r>
+      <w:r>
+        <w:t>:</w:t>
+      </w:r>
+      <w:r>
+        <w:t xml:space="preserve"> роль пользователя на сайте</w:t>
+      </w:r>
+    </w:p>
+    <w:p>
+      <w:pPr>
+        <w:pStyle w:val="ab"/>
+        <w:ind w:left="283"/>
+        <w:rPr>
+          <w:b/>
+          <w:bCs/>
+          <w:lang w:val="en-US"/>
+        </w:rPr>
+      </w:pPr>
+      <w:r>
+        <w:rPr>
+          <w:b/>
+          <w:bCs/>
+          <w:lang w:val="en-US"/>
+        </w:rPr>
+        <w:t xml:space="preserve">2.3.3.2 </w:t>
+      </w:r>
+      <w:r>
+        <w:rPr>
+          <w:b/>
+          <w:bCs/>
+        </w:rPr>
+        <w:t>Структура таблицы</w:t>
+      </w:r>
+      <w:r>
+        <w:rPr>
+          <w:b/>
+          <w:bCs/>
+          <w:lang w:val="en-US"/>
+        </w:rPr>
+        <w:t xml:space="preserve"> </w:t>
+      </w:r>
+      <w:r>
+        <w:rPr>
+          <w:b/>
+          <w:bCs/>
+        </w:rPr>
+        <w:t>«</w:t>
+      </w:r>
+      <w:r>
+        <w:rPr>
+          <w:b/>
+          <w:bCs/>
+          <w:lang w:val="en-US"/>
+        </w:rPr>
+        <w:t>Photos</w:t>
+      </w:r>
+      <w:r>
+        <w:rPr>
+          <w:b/>
+          <w:bCs/>
+        </w:rPr>
+        <w:t>»</w:t>
+      </w:r>
+      <w:r>
+        <w:rPr>
+          <w:b/>
+          <w:bCs/>
+          <w:lang w:val="en-US"/>
+        </w:rPr>
+        <w:t>:</w:t>
+      </w:r>
+    </w:p>
+    <w:p>
+      <w:pPr>
+        <w:pStyle w:val="ab"/>
+        <w:ind w:left="566"/>
+      </w:pPr>
+      <w:r>
+        <w:rPr>
+          <w:i/>
+          <w:iCs/>
+          <w:lang w:val="en-US"/>
+        </w:rPr>
+        <w:t>Id</w:t>
+      </w:r>
+      <w:r>
+        <w:t xml:space="preserve">: </w:t>
+      </w:r>
+      <w:r>
+        <w:t>уникальный идентификатор, который автоматически вносится в базу данных при появлении новой записи</w:t>
+      </w:r>
+    </w:p>
+    <w:p>
+      <w:pPr>
+        <w:pStyle w:val="ab"/>
+        <w:ind w:left="566"/>
+      </w:pPr>
+      <w:r>
+        <w:rPr>
+          <w:i/>
+          <w:iCs/>
+          <w:lang w:val="en-US"/>
+        </w:rPr>
+        <w:t>Hash</w:t>
+      </w:r>
+      <w:r>
+        <w:t xml:space="preserve">: </w:t>
+      </w:r>
+      <w:proofErr w:type="spellStart"/>
+      <w:r>
+        <w:t>хэш</w:t>
+      </w:r>
+      <w:proofErr w:type="spellEnd"/>
+      <w:r>
+        <w:t xml:space="preserve"> фотографии, посчитанный по алгоритму </w:t>
+      </w:r>
+      <w:r>
+        <w:rPr>
+          <w:lang w:val="en-US"/>
+        </w:rPr>
+        <w:t>md</w:t>
+      </w:r>
+      <w:r>
+        <w:t>5</w:t>
+      </w:r>
+      <w:r>
+        <w:t xml:space="preserve">. Файлы, загруженные на сервер, получают название, состоящее из данного </w:t>
+      </w:r>
+      <w:proofErr w:type="spellStart"/>
+      <w:r>
+        <w:t>хэша</w:t>
+      </w:r>
+      <w:proofErr w:type="spellEnd"/>
+      <w:r>
+        <w:t>. Это позволяет осуществить загрузку на сервер только уникальных файлов и уведомлять пользователя о том, что фото, которое он пытается загрузить, уже есть на сервере</w:t>
+      </w:r>
+    </w:p>
+    <w:p>
+      <w:pPr>
+        <w:pStyle w:val="ab"/>
+        <w:ind w:left="566"/>
+      </w:pPr>
+      <w:r>
+        <w:rPr>
+          <w:i/>
+          <w:iCs/>
+          <w:lang w:val="en-US"/>
+        </w:rPr>
+        <w:t>Ext</w:t>
+      </w:r>
+      <w:r>
+        <w:t xml:space="preserve">: </w:t>
+      </w:r>
+      <w:r>
+        <w:t>расширение файла, загруженного на сервер, это позволяет избежать изменения расширения при загрузке, из-за которого файл будет невозможно прочитать</w:t>
+      </w:r>
+    </w:p>
+    <w:p>
+      <w:pPr>
+        <w:pStyle w:val="ab"/>
+        <w:ind w:left="566"/>
+      </w:pPr>
+      <w:r>
+        <w:rPr>
+          <w:i/>
+          <w:iCs/>
+          <w:lang w:val="en-US"/>
+        </w:rPr>
+        <w:t>Name</w:t>
+      </w:r>
+      <w:r>
+        <w:t xml:space="preserve">: </w:t>
+      </w:r>
+      <w:r>
+        <w:t>название исходного файла</w:t>
+      </w:r>
+    </w:p>
+    <w:p>
+      <w:pPr>
+        <w:pStyle w:val="ab"/>
+        <w:rPr>
+          <w:b/>
+          <w:bCs/>
+        </w:rPr>
+      </w:pPr>
+      <w:r>
+        <w:rPr>
+          <w:b/>
+          <w:bCs/>
+        </w:rPr>
+        <w:t>2.</w:t>
+      </w:r>
+      <w:r>
+        <w:rPr>
+          <w:b/>
+          <w:bCs/>
+        </w:rPr>
+        <w:t>3.4</w:t>
+      </w:r>
+      <w:r>
+        <w:rPr>
+          <w:b/>
+          <w:bCs/>
+        </w:rPr>
+        <w:t xml:space="preserve"> Механизм авторизации пользователей</w:t>
+      </w:r>
+    </w:p>
+    <w:p>
+      <w:pPr>
+        <w:pStyle w:val="ab"/>
+        <w:ind w:left="283"/>
+        <w:rPr>
+          <w:b/>
+          <w:bCs/>
+          <w:lang w:val="en-US"/>
+        </w:rPr>
+      </w:pPr>
+      <w:r>
+        <w:rPr>
+          <w:b/>
+          <w:bCs/>
+        </w:rPr>
+        <w:t xml:space="preserve">2.3.4.1 </w:t>
+      </w:r>
+      <w:r>
+        <w:rPr>
+          <w:b/>
+          <w:bCs/>
+          <w:lang w:val="en-US"/>
+        </w:rPr>
+        <w:t>JWT</w:t>
+      </w:r>
+    </w:p>
+    <w:p>
+      <w:pPr>
+        <w:pStyle w:val="ab"/>
+        <w:ind w:left="566"/>
+      </w:pPr>
+      <w:r>
+        <w:rPr>
+          <w:lang w:val="en-US"/>
+        </w:rPr>
+        <w:t>JWT</w:t>
+      </w:r>
+      <w:r>
+        <w:t xml:space="preserve"> (</w:t>
+      </w:r>
+      <w:r>
+        <w:rPr>
+          <w:lang w:val="en-US"/>
+        </w:rPr>
+        <w:t>JSON</w:t>
+      </w:r>
+      <w:r>
+        <w:t xml:space="preserve"> </w:t>
+      </w:r>
+      <w:r>
+        <w:rPr>
+          <w:lang w:val="en-US"/>
+        </w:rPr>
+        <w:t>Web</w:t>
+      </w:r>
+      <w:r>
+        <w:t xml:space="preserve"> </w:t>
+      </w:r>
+      <w:r>
+        <w:rPr>
+          <w:lang w:val="en-US"/>
+        </w:rPr>
+        <w:t>Token</w:t>
+      </w:r>
+      <w:r>
+        <w:t>) —</w:t>
+      </w:r>
+      <w:r>
+        <w:t xml:space="preserve"> </w:t>
+      </w:r>
+      <w:r>
+        <w:t xml:space="preserve">стандарт для создания </w:t>
+      </w:r>
+      <w:proofErr w:type="spellStart"/>
+      <w:r>
+        <w:t>токенов</w:t>
+      </w:r>
+      <w:proofErr w:type="spellEnd"/>
+      <w:r>
+        <w:t xml:space="preserve"> доступа, использующийся для передачи данных для идентификации в веб-приложениях</w:t>
+      </w:r>
+      <w:r>
+        <w:t xml:space="preserve">. Такой </w:t>
+      </w:r>
+      <w:proofErr w:type="spellStart"/>
+      <w:r>
+        <w:t>токен</w:t>
+      </w:r>
+      <w:proofErr w:type="spellEnd"/>
+      <w:r>
+        <w:t xml:space="preserve"> состоит из заголовка и полезной нагрузки, закодированных алгоритмом </w:t>
+      </w:r>
+      <w:r>
+        <w:rPr>
+          <w:lang w:val="en-US"/>
+        </w:rPr>
+        <w:t>Base</w:t>
+      </w:r>
+      <w:r>
+        <w:t>64.</w:t>
+      </w:r>
+    </w:p>
+    <w:p>
+      <w:pPr>
+        <w:pStyle w:val="ab"/>
+        <w:ind w:left="566"/>
+      </w:pPr>
+      <w:r>
+        <w:t xml:space="preserve">В заголовке </w:t>
+      </w:r>
+      <w:proofErr w:type="spellStart"/>
+      <w:r>
+        <w:t>токена</w:t>
+      </w:r>
+      <w:proofErr w:type="spellEnd"/>
+      <w:r>
+        <w:t xml:space="preserve"> указывается информация для описания </w:t>
+      </w:r>
+      <w:proofErr w:type="spellStart"/>
+      <w:r>
+        <w:t>токена</w:t>
+      </w:r>
+      <w:proofErr w:type="spellEnd"/>
+      <w:r>
+        <w:t xml:space="preserve">: тип </w:t>
+      </w:r>
+      <w:proofErr w:type="spellStart"/>
+      <w:r>
+        <w:t>токена</w:t>
+      </w:r>
+      <w:proofErr w:type="spellEnd"/>
+      <w:r>
+        <w:t>, алгоритм, используемый для его подписи или шифрования</w:t>
+      </w:r>
+      <w:r>
+        <w:t xml:space="preserve"> и тип содержимого.</w:t>
+      </w:r>
+    </w:p>
+    <w:p>
+      <w:pPr>
+        <w:pStyle w:val="ab"/>
+        <w:ind w:left="566"/>
+      </w:pPr>
+      <w:r>
+        <w:t xml:space="preserve">В секции полезной нагрузки указывается пользовательская информация. Сервер определяет, какая именно информация будет предоставлена внутри </w:t>
+      </w:r>
+      <w:proofErr w:type="spellStart"/>
+      <w:r>
+        <w:t>токена</w:t>
+      </w:r>
+      <w:proofErr w:type="spellEnd"/>
+    </w:p>
+    <w:p>
+      <w:pPr>
+        <w:pStyle w:val="ab"/>
+        <w:ind w:left="566"/>
+      </w:pPr>
+      <w:r>
+        <w:t xml:space="preserve">После того, как сервер отправил </w:t>
+      </w:r>
+      <w:proofErr w:type="spellStart"/>
+      <w:r>
+        <w:t>токен</w:t>
+      </w:r>
+      <w:proofErr w:type="spellEnd"/>
+      <w:r>
+        <w:t xml:space="preserve"> на клиентскую сторону, клиент при каждом запросе отправляет </w:t>
+      </w:r>
+      <w:proofErr w:type="spellStart"/>
+      <w:r>
+        <w:t>токен</w:t>
+      </w:r>
+      <w:proofErr w:type="spellEnd"/>
+      <w:r>
+        <w:t xml:space="preserve"> на сервер для его проверки и обновления. Если </w:t>
+      </w:r>
+      <w:proofErr w:type="spellStart"/>
+      <w:r>
+        <w:t>токен</w:t>
+      </w:r>
+      <w:proofErr w:type="spellEnd"/>
+      <w:r>
+        <w:t xml:space="preserve"> </w:t>
+      </w:r>
+      <w:r>
+        <w:lastRenderedPageBreak/>
+        <w:t xml:space="preserve">становится </w:t>
+      </w:r>
+      <w:proofErr w:type="spellStart"/>
+      <w:r>
+        <w:t>невалидным</w:t>
+      </w:r>
+      <w:proofErr w:type="spellEnd"/>
+      <w:r>
+        <w:t>, то пользователь должен заново пройти процесс аутентификации</w:t>
+      </w:r>
+      <w:r>
+        <w:t xml:space="preserve">. Главным преимуществом этой технологии является то, что серверу не нужно хранить информацию обо всех выданных пользовательских сессиях, </w:t>
+      </w:r>
+      <w:r>
+        <w:t>единственная задача сервера — это</w:t>
+      </w:r>
+      <w:r>
+        <w:t xml:space="preserve"> проверка </w:t>
+      </w:r>
+      <w:proofErr w:type="spellStart"/>
+      <w:r>
+        <w:t>токена</w:t>
+      </w:r>
+      <w:proofErr w:type="spellEnd"/>
+      <w:r>
+        <w:t xml:space="preserve"> на </w:t>
+      </w:r>
+      <w:proofErr w:type="spellStart"/>
+      <w:r>
+        <w:t>валидность</w:t>
+      </w:r>
+      <w:proofErr w:type="spellEnd"/>
+      <w:r>
+        <w:t>.</w:t>
+      </w:r>
+    </w:p>
+    <w:p>
+      <w:pPr>
+        <w:pStyle w:val="ab"/>
+        <w:ind w:left="283"/>
+        <w:rPr>
+          <w:b/>
+          <w:bCs/>
+        </w:rPr>
+      </w:pPr>
+      <w:r>
+        <w:rPr>
+          <w:b/>
+          <w:bCs/>
+        </w:rPr>
+        <w:t>2.3.4.</w:t>
+      </w:r>
+      <w:r>
+        <w:rPr>
+          <w:b/>
+          <w:bCs/>
+        </w:rPr>
+        <w:t>2</w:t>
+      </w:r>
+      <w:r>
+        <w:rPr>
+          <w:b/>
+          <w:bCs/>
+        </w:rPr>
+        <w:t xml:space="preserve"> Регистрация пользователей</w:t>
+      </w:r>
+    </w:p>
+    <w:p>
+      <w:pPr>
+        <w:pStyle w:val="ab"/>
+        <w:ind w:left="566"/>
+      </w:pPr>
+      <w:r>
+        <w:t>П</w:t>
+      </w:r>
+      <w:r>
+        <w:t>ользователь открывает страницу регистрации</w:t>
+      </w:r>
+      <w:r>
+        <w:t xml:space="preserve"> и в</w:t>
+      </w:r>
+      <w:r>
+        <w:t xml:space="preserve">водит данные в </w:t>
+      </w:r>
+      <w:r>
+        <w:t xml:space="preserve">специальную </w:t>
+      </w:r>
+      <w:r>
+        <w:t xml:space="preserve">форму. После нажатия кнопки "Подать заявку" </w:t>
+      </w:r>
+      <w:r>
+        <w:t>и</w:t>
+      </w:r>
+      <w:r>
+        <w:t>з данных пользователя формируется JSON</w:t>
+      </w:r>
+      <w:r>
+        <w:t xml:space="preserve"> (</w:t>
+      </w:r>
+      <w:r>
+        <w:rPr>
+          <w:lang w:val="en-US"/>
+        </w:rPr>
+        <w:t>JSON</w:t>
+      </w:r>
+      <w:r>
+        <w:t xml:space="preserve"> — </w:t>
+      </w:r>
+      <w:r>
+        <w:t xml:space="preserve">текстовый формат обмена данными, основанный на </w:t>
+      </w:r>
+      <w:proofErr w:type="spellStart"/>
+      <w:r>
+        <w:rPr>
+          <w:lang w:val="en-US"/>
+        </w:rPr>
+        <w:t>Javascript</w:t>
+      </w:r>
+      <w:proofErr w:type="spellEnd"/>
+      <w:r>
+        <w:t>)</w:t>
+      </w:r>
+      <w:r>
+        <w:t xml:space="preserve"> объект</w:t>
+      </w:r>
+      <w:r>
+        <w:t>, состоящий из введенной электронной почты, пароля, псевдонима и комментария</w:t>
+      </w:r>
+      <w:r>
+        <w:t xml:space="preserve">. Данный объект отправляется на сервер с помощью </w:t>
+      </w:r>
+      <w:r>
+        <w:rPr>
+          <w:lang w:val="en-US"/>
+        </w:rPr>
+        <w:t>HTTP</w:t>
+      </w:r>
+      <w:r>
+        <w:t xml:space="preserve"> </w:t>
+      </w:r>
+      <w:r>
+        <w:t xml:space="preserve">запроса типа </w:t>
+      </w:r>
+      <w:r>
+        <w:rPr>
+          <w:lang w:val="en-US"/>
+        </w:rPr>
+        <w:t>POST</w:t>
+      </w:r>
+      <w:r>
+        <w:t xml:space="preserve"> </w:t>
+      </w:r>
+      <w:r>
+        <w:t>на сервер.</w:t>
+      </w:r>
+    </w:p>
+    <w:p>
+      <w:pPr>
+        <w:pStyle w:val="ab"/>
+        <w:ind w:left="566"/>
+      </w:pPr>
+      <w:r>
+        <w:t xml:space="preserve">На серверной стороне из объекта получаются все нужные данные, после чего в базе данных происходит поиск записи, содержащей указанный адрес электронной почты. Если такая запись обнаруживается, то сервер отправляет </w:t>
+      </w:r>
+      <w:r>
+        <w:rPr>
+          <w:lang w:val="en-US"/>
+        </w:rPr>
+        <w:t>HTTP</w:t>
+      </w:r>
+      <w:r>
+        <w:t xml:space="preserve"> </w:t>
+      </w:r>
+      <w:r>
+        <w:t>ответ, в котором пишется, что пользователь с такой электронной почтой уже существует и пользователю предлагается войти в его аккаунт. Если такая запись не обнаружена, значит пользователь еще не подавал заявку на регистрацию, запускается функция регистрации пользователя.</w:t>
+      </w:r>
+    </w:p>
+    <w:p>
+      <w:pPr>
+        <w:pStyle w:val="ab"/>
+        <w:ind w:left="566"/>
+      </w:pPr>
+      <w:r>
+        <w:t xml:space="preserve">В функции регистрации пользователя генерируется уникальный идентификатор. Пароль </w:t>
+      </w:r>
+      <w:proofErr w:type="spellStart"/>
+      <w:r>
+        <w:t>хэшируется</w:t>
+      </w:r>
+      <w:proofErr w:type="spellEnd"/>
+      <w:r>
+        <w:t xml:space="preserve">, а затем шифруется с помощью специальной библиотеки для </w:t>
+      </w:r>
+      <w:r>
+        <w:rPr>
+          <w:lang w:val="en-US"/>
+        </w:rPr>
+        <w:t>Node</w:t>
+      </w:r>
+      <w:r>
+        <w:t>.</w:t>
+      </w:r>
+      <w:proofErr w:type="spellStart"/>
+      <w:r>
+        <w:rPr>
+          <w:lang w:val="en-US"/>
+        </w:rPr>
+        <w:t>js</w:t>
+      </w:r>
+      <w:proofErr w:type="spellEnd"/>
+      <w:r>
+        <w:t xml:space="preserve"> — </w:t>
+      </w:r>
+      <w:proofErr w:type="spellStart"/>
+      <w:r>
+        <w:rPr>
+          <w:lang w:val="en-US"/>
+        </w:rPr>
+        <w:t>bcrypt</w:t>
+      </w:r>
+      <w:proofErr w:type="spellEnd"/>
+      <w:r>
+        <w:t xml:space="preserve">. </w:t>
+      </w:r>
+      <w:r>
+        <w:t>Она позволяет шифровать пароль собственным алгоритмом, а также сравнивать 2 пароля, что используется при входе пользователя в аккаунт</w:t>
+      </w:r>
+      <w:r>
+        <w:t xml:space="preserve">. В базе данных создается запись, в которую передаются все полученные ранее данные и присваивается роль пользователя </w:t>
+      </w:r>
+      <w:r>
+        <w:rPr>
+          <w:lang w:val="en-US"/>
+        </w:rPr>
+        <w:t>GUEST</w:t>
+      </w:r>
+      <w:r>
+        <w:t xml:space="preserve"> (</w:t>
+      </w:r>
+      <w:r>
+        <w:t>Гость</w:t>
+      </w:r>
+      <w:r>
+        <w:t>)</w:t>
+      </w:r>
+      <w:r>
+        <w:t xml:space="preserve">. </w:t>
+      </w:r>
+    </w:p>
+    <w:p>
+      <w:pPr>
+        <w:pStyle w:val="ab"/>
+        <w:ind w:left="566"/>
+      </w:pPr>
+      <w:r>
+        <w:t>После этого отправляется сообщение на клиент о том, что заявка на регистрацию подана успешно</w:t>
+      </w:r>
+      <w:r>
+        <w:t xml:space="preserve"> и </w:t>
+      </w:r>
+      <w:r>
+        <w:rPr>
+          <w:lang w:val="en-US"/>
+        </w:rPr>
+        <w:t>JWT</w:t>
+      </w:r>
+      <w:r>
+        <w:t xml:space="preserve"> </w:t>
+      </w:r>
+      <w:proofErr w:type="spellStart"/>
+      <w:r>
+        <w:t>токен</w:t>
+      </w:r>
+      <w:proofErr w:type="spellEnd"/>
+      <w:r>
+        <w:t>, содержащий такую информацию о пользователе, как его идентификатор, адрес электронной почты, псевдоним и роль на сервере</w:t>
+      </w:r>
+    </w:p>
+    <w:p>
+      <w:pPr>
+        <w:pStyle w:val="ab"/>
+        <w:ind w:left="283"/>
+        <w:rPr>
+          <w:b/>
+          <w:bCs/>
+        </w:rPr>
+      </w:pPr>
+      <w:r>
+        <w:rPr>
+          <w:b/>
+          <w:bCs/>
+        </w:rPr>
+        <w:t>2.3.4.</w:t>
+      </w:r>
+      <w:r>
+        <w:rPr>
+          <w:b/>
+          <w:bCs/>
+        </w:rPr>
+        <w:t>3</w:t>
+      </w:r>
+      <w:r>
+        <w:rPr>
+          <w:b/>
+          <w:bCs/>
+        </w:rPr>
+        <w:t xml:space="preserve"> Авторизация пользователей </w:t>
+      </w:r>
+    </w:p>
+    <w:p>
+      <w:pPr>
+        <w:pStyle w:val="ab"/>
+        <w:ind w:left="566"/>
+      </w:pPr>
+      <w:r>
+        <w:t xml:space="preserve">В форме авторизации пользователь </w:t>
+      </w:r>
+      <w:r>
+        <w:t>указывает</w:t>
+      </w:r>
+      <w:r>
+        <w:t xml:space="preserve"> адрес электронной почты</w:t>
+      </w:r>
+      <w:r>
+        <w:t xml:space="preserve">, на который он регистрировал аккаунт </w:t>
+      </w:r>
+      <w:r>
+        <w:t>и пароль</w:t>
+      </w:r>
+      <w:r>
+        <w:t xml:space="preserve"> от его аккаунта</w:t>
+      </w:r>
+      <w:r>
+        <w:t xml:space="preserve">. Формируется </w:t>
+      </w:r>
+      <w:r>
+        <w:t xml:space="preserve">объект с указанными данными и с помощью </w:t>
+      </w:r>
+      <w:r>
+        <w:rPr>
+          <w:lang w:val="en-US"/>
+        </w:rPr>
+        <w:t>HTTP</w:t>
+      </w:r>
+      <w:r>
+        <w:t xml:space="preserve"> </w:t>
+      </w:r>
+      <w:r>
+        <w:t xml:space="preserve">запроса отправляется на сервер. </w:t>
+      </w:r>
+      <w:r>
+        <w:t xml:space="preserve">На сервере из запроса получаются необходимые данных, затем в базе данных ищется запись, </w:t>
+      </w:r>
+      <w:r>
+        <w:lastRenderedPageBreak/>
+        <w:t xml:space="preserve">соответствующая переданному адресу электронной почты. Если такая запись не находится, то сервер возвращает ответ, в котором сообщается, что пользователь с таким электронным адресом не найден. Если запись находится, то переданный пароль сравнивается с паролем, указанным при входе. Если пароли не совпадают, то сервер возвращает ответ, в котором сказано, что указан неверный пароль. В ином случае сервер генерирует </w:t>
+      </w:r>
+      <w:r>
+        <w:rPr>
+          <w:lang w:val="en-US"/>
+        </w:rPr>
+        <w:t>JWT</w:t>
+      </w:r>
+      <w:r>
+        <w:t xml:space="preserve"> </w:t>
+      </w:r>
+      <w:proofErr w:type="spellStart"/>
+      <w:r>
+        <w:t>токен</w:t>
+      </w:r>
+      <w:proofErr w:type="spellEnd"/>
+      <w:r>
+        <w:t xml:space="preserve">, содержащий информацию о пользователе и имеющий ограниченное время жизни. </w:t>
+      </w:r>
+      <w:r>
+        <w:t xml:space="preserve">Данный </w:t>
+      </w:r>
+      <w:proofErr w:type="spellStart"/>
+      <w:r>
+        <w:t>токен</w:t>
+      </w:r>
+      <w:proofErr w:type="spellEnd"/>
+      <w:r>
+        <w:t xml:space="preserve"> отправля</w:t>
+      </w:r>
+      <w:r>
+        <w:t>е</w:t>
+      </w:r>
+      <w:r>
+        <w:t xml:space="preserve">тся сервером на сторону клиента, после чего клиент сохраняет его в локальное хранилище и при каждом запросе, требующем авторизации, отправляет </w:t>
+      </w:r>
+      <w:r>
+        <w:t xml:space="preserve">его </w:t>
+      </w:r>
+      <w:r>
+        <w:t xml:space="preserve">на сервер, где он проверяется на </w:t>
+      </w:r>
+      <w:proofErr w:type="spellStart"/>
+      <w:r>
+        <w:t>валидность</w:t>
+      </w:r>
+      <w:proofErr w:type="spellEnd"/>
+      <w:r>
+        <w:t xml:space="preserve"> с помощью промежуточного обработчика</w:t>
+      </w:r>
+      <w:r>
+        <w:t>.</w:t>
+      </w:r>
+    </w:p>
+    <w:p>
+      <w:pPr>
+        <w:pStyle w:val="a6"/>
+      </w:pPr>
+      <w:r>
+        <w:t>2.3.5 Механизм обработки фотографий</w:t>
+      </w:r>
+    </w:p>
+    <w:p>
+      <w:pPr>
+        <w:pStyle w:val="ab"/>
+      </w:pPr>
     </w:p>
     <w:sectPr>
       <w:footerReference w:type="default" r:id="rId8"/>
@@ -1899,6 +3560,147 @@
     </w:lvl>
   </w:abstractNum>
   <w:abstractNum w:abstractNumId="3" w15:restartNumberingAfterBreak="0">
+    <w:nsid w:val="3F4B54E6"/>
+    <w:multiLevelType w:val="multilevel"/>
+    <w:tmpl w:val="90C6A140"/>
+    <w:lvl w:ilvl="0">
+      <w:start w:val="1"/>
+      <w:numFmt w:val="bullet"/>
+      <w:lvlText w:val=""/>
+      <w:lvlJc w:val="left"/>
+      <w:pPr>
+        <w:tabs>
+          <w:tab w:val="num" w:pos="720"/>
+        </w:tabs>
+        <w:ind w:left="720" w:hanging="360"/>
+      </w:pPr>
+      <w:rPr>
+        <w:rFonts w:ascii="Symbol" w:hAnsi="Symbol" w:hint="default"/>
+        <w:sz w:val="20"/>
+      </w:rPr>
+    </w:lvl>
+    <w:lvl w:ilvl="1" w:tentative="1">
+      <w:numFmt w:val="bullet"/>
+      <w:lvlText w:val="o"/>
+      <w:lvlJc w:val="left"/>
+      <w:pPr>
+        <w:tabs>
+          <w:tab w:val="num" w:pos="1440"/>
+        </w:tabs>
+        <w:ind w:left="1440" w:hanging="360"/>
+      </w:pPr>
+      <w:rPr>
+        <w:rFonts w:ascii="Courier New" w:hAnsi="Courier New" w:hint="default"/>
+        <w:sz w:val="20"/>
+      </w:rPr>
+    </w:lvl>
+    <w:lvl w:ilvl="2" w:tentative="1">
+      <w:numFmt w:val="bullet"/>
+      <w:lvlText w:val=""/>
+      <w:lvlJc w:val="left"/>
+      <w:pPr>
+        <w:tabs>
+          <w:tab w:val="num" w:pos="2160"/>
+        </w:tabs>
+        <w:ind w:left="2160" w:hanging="360"/>
+      </w:pPr>
+      <w:rPr>
+        <w:rFonts w:ascii="Wingdings" w:hAnsi="Wingdings" w:hint="default"/>
+        <w:sz w:val="20"/>
+      </w:rPr>
+    </w:lvl>
+    <w:lvl w:ilvl="3" w:tentative="1">
+      <w:numFmt w:val="bullet"/>
+      <w:lvlText w:val=""/>
+      <w:lvlJc w:val="left"/>
+      <w:pPr>
+        <w:tabs>
+          <w:tab w:val="num" w:pos="2880"/>
+        </w:tabs>
+        <w:ind w:left="2880" w:hanging="360"/>
+      </w:pPr>
+      <w:rPr>
+        <w:rFonts w:ascii="Wingdings" w:hAnsi="Wingdings" w:hint="default"/>
+        <w:sz w:val="20"/>
+      </w:rPr>
+    </w:lvl>
+    <w:lvl w:ilvl="4" w:tentative="1">
+      <w:numFmt w:val="bullet"/>
+      <w:lvlText w:val=""/>
+      <w:lvlJc w:val="left"/>
+      <w:pPr>
+        <w:tabs>
+          <w:tab w:val="num" w:pos="3600"/>
+        </w:tabs>
+        <w:ind w:left="3600" w:hanging="360"/>
+      </w:pPr>
+      <w:rPr>
+        <w:rFonts w:ascii="Wingdings" w:hAnsi="Wingdings" w:hint="default"/>
+        <w:sz w:val="20"/>
+      </w:rPr>
+    </w:lvl>
+    <w:lvl w:ilvl="5" w:tentative="1">
+      <w:numFmt w:val="bullet"/>
+      <w:lvlText w:val=""/>
+      <w:lvlJc w:val="left"/>
+      <w:pPr>
+        <w:tabs>
+          <w:tab w:val="num" w:pos="4320"/>
+        </w:tabs>
+        <w:ind w:left="4320" w:hanging="360"/>
+      </w:pPr>
+      <w:rPr>
+        <w:rFonts w:ascii="Wingdings" w:hAnsi="Wingdings" w:hint="default"/>
+        <w:sz w:val="20"/>
+      </w:rPr>
+    </w:lvl>
+    <w:lvl w:ilvl="6" w:tentative="1">
+      <w:numFmt w:val="bullet"/>
+      <w:lvlText w:val=""/>
+      <w:lvlJc w:val="left"/>
+      <w:pPr>
+        <w:tabs>
+          <w:tab w:val="num" w:pos="5040"/>
+        </w:tabs>
+        <w:ind w:left="5040" w:hanging="360"/>
+      </w:pPr>
+      <w:rPr>
+        <w:rFonts w:ascii="Wingdings" w:hAnsi="Wingdings" w:hint="default"/>
+        <w:sz w:val="20"/>
+      </w:rPr>
+    </w:lvl>
+    <w:lvl w:ilvl="7" w:tentative="1">
+      <w:numFmt w:val="bullet"/>
+      <w:lvlText w:val=""/>
+      <w:lvlJc w:val="left"/>
+      <w:pPr>
+        <w:tabs>
+          <w:tab w:val="num" w:pos="5760"/>
+        </w:tabs>
+        <w:ind w:left="5760" w:hanging="360"/>
+      </w:pPr>
+      <w:rPr>
+        <w:rFonts w:ascii="Wingdings" w:hAnsi="Wingdings" w:hint="default"/>
+        <w:sz w:val="20"/>
+      </w:rPr>
+    </w:lvl>
+    <w:lvl w:ilvl="8" w:tentative="1">
+      <w:numFmt w:val="bullet"/>
+      <w:lvlText w:val=""/>
+      <w:lvlJc w:val="left"/>
+      <w:pPr>
+        <w:tabs>
+          <w:tab w:val="num" w:pos="6480"/>
+        </w:tabs>
+        <w:ind w:left="6480" w:hanging="360"/>
+      </w:pPr>
+      <w:rPr>
+        <w:rFonts w:ascii="Wingdings" w:hAnsi="Wingdings" w:hint="default"/>
+        <w:sz w:val="20"/>
+      </w:rPr>
+    </w:lvl>
+  </w:abstractNum>
+  <w:abstractNum w:abstractNumId="4" w15:restartNumberingAfterBreak="0">
     <w:nsid w:val="53F64975"/>
     <w:multiLevelType w:val="multilevel"/>
     <w:tmpl w:val="2DB8567C"/>
@@ -2012,7 +3814,7 @@
       </w:rPr>
     </w:lvl>
   </w:abstractNum>
-  <w:abstractNum w:abstractNumId="4" w15:restartNumberingAfterBreak="0">
+  <w:abstractNum w:abstractNumId="5" w15:restartNumberingAfterBreak="0">
     <w:nsid w:val="65B172BD"/>
     <w:multiLevelType w:val="multilevel"/>
     <w:tmpl w:val="264E07C6"/>
@@ -2138,7 +3940,7 @@
       </w:pPr>
     </w:lvl>
   </w:abstractNum>
-  <w:abstractNum w:abstractNumId="5" w15:restartNumberingAfterBreak="0">
+  <w:abstractNum w:abstractNumId="6" w15:restartNumberingAfterBreak="0">
     <w:nsid w:val="6E2551E5"/>
     <w:multiLevelType w:val="hybridMultilevel"/>
     <w:tmpl w:val="A8FE963E"/>
@@ -2227,7 +4029,7 @@
       </w:pPr>
     </w:lvl>
   </w:abstractNum>
-  <w:abstractNum w:abstractNumId="6" w15:restartNumberingAfterBreak="0">
+  <w:abstractNum w:abstractNumId="7" w15:restartNumberingAfterBreak="0">
     <w:nsid w:val="77AB263D"/>
     <w:multiLevelType w:val="hybridMultilevel"/>
     <w:tmpl w:val="EC3EA46C"/>
@@ -2316,7 +4118,7 @@
       </w:pPr>
     </w:lvl>
   </w:abstractNum>
-  <w:abstractNum w:abstractNumId="7" w15:restartNumberingAfterBreak="0">
+  <w:abstractNum w:abstractNumId="8" w15:restartNumberingAfterBreak="0">
     <w:nsid w:val="7A572125"/>
     <w:multiLevelType w:val="multilevel"/>
     <w:tmpl w:val="0419001D"/>
@@ -2403,7 +4205,7 @@
       </w:pPr>
     </w:lvl>
   </w:abstractNum>
-  <w:abstractNum w:abstractNumId="8" w15:restartNumberingAfterBreak="0">
+  <w:abstractNum w:abstractNumId="9" w15:restartNumberingAfterBreak="0">
     <w:nsid w:val="7AE326F4"/>
     <w:multiLevelType w:val="multilevel"/>
     <w:tmpl w:val="0419001D"/>
@@ -2490,7 +4292,7 @@
       </w:pPr>
     </w:lvl>
   </w:abstractNum>
-  <w:abstractNum w:abstractNumId="9" w15:restartNumberingAfterBreak="0">
+  <w:abstractNum w:abstractNumId="10" w15:restartNumberingAfterBreak="0">
     <w:nsid w:val="7B6700C1"/>
     <w:multiLevelType w:val="multilevel"/>
     <w:tmpl w:val="49AEF770"/>
@@ -2611,7 +4413,7 @@
       </w:rPr>
     </w:lvl>
   </w:abstractNum>
-  <w:abstractNum w:abstractNumId="10" w15:restartNumberingAfterBreak="0">
+  <w:abstractNum w:abstractNumId="11" w15:restartNumberingAfterBreak="0">
     <w:nsid w:val="7DD82A7A"/>
     <w:multiLevelType w:val="multilevel"/>
     <w:tmpl w:val="50FC3B3E"/>
@@ -2733,37 +4535,40 @@
     </w:lvl>
   </w:abstractNum>
   <w:num w:numId="1">
-    <w:abstractNumId w:val="4"/>
+    <w:abstractNumId w:val="5"/>
   </w:num>
   <w:num w:numId="2">
-    <w:abstractNumId w:val="3"/>
+    <w:abstractNumId w:val="4"/>
   </w:num>
   <w:num w:numId="3">
     <w:abstractNumId w:val="2"/>
   </w:num>
   <w:num w:numId="4">
+    <w:abstractNumId w:val="8"/>
+  </w:num>
+  <w:num w:numId="5">
     <w:abstractNumId w:val="7"/>
   </w:num>
-  <w:num w:numId="5">
-    <w:abstractNumId w:val="6"/>
-  </w:num>
   <w:num w:numId="6">
-    <w:abstractNumId w:val="8"/>
+    <w:abstractNumId w:val="9"/>
   </w:num>
   <w:num w:numId="7">
     <w:abstractNumId w:val="1"/>
   </w:num>
   <w:num w:numId="8">
-    <w:abstractNumId w:val="9"/>
+    <w:abstractNumId w:val="10"/>
   </w:num>
   <w:num w:numId="9">
-    <w:abstractNumId w:val="5"/>
+    <w:abstractNumId w:val="6"/>
   </w:num>
   <w:num w:numId="10">
-    <w:abstractNumId w:val="10"/>
+    <w:abstractNumId w:val="11"/>
   </w:num>
   <w:num w:numId="11">
     <w:abstractNumId w:val="0"/>
+  </w:num>
+  <w:num w:numId="12">
+    <w:abstractNumId w:val="3"/>
   </w:num>
 </w:numbering>
 </file>

</xml_diff>